<commit_message>
Add SourceInsight Setting file
</commit_message>
<xml_diff>
--- a/Ubuntu 18使用笔记.docx
+++ b/Ubuntu 18使用笔记.docx
@@ -1553,15 +1553,7 @@
       </w:pPr>
       <w:r>
         <w:rPr/>
-        <w:t>$ clang++ -stdlib=</w:t>
-      </w:r>
-      <w:r>
-        <w:rPr/>
-        <w:t>lib</w:t>
-      </w:r>
-      <w:r>
-        <w:rPr/>
-        <w:t>c++ Test.cpp</w:t>
+        <w:t>$ clang++ -stdlib=libc++ Test.cpp</w:t>
       </w:r>
     </w:p>
     <w:p>
@@ -1793,15 +1785,7 @@
       </w:r>
       <w:r>
         <w:rPr/>
-        <w:t>Chinese</w:t>
-      </w:r>
-      <w:r>
-        <w:rPr/>
-        <w:t>（</w:t>
-      </w:r>
-      <w:r>
-        <w:rPr/>
-        <w:t>Intelligent Pinyin’</w:t>
+        <w:t>Chinese Intelligent Pinyin’</w:t>
       </w:r>
     </w:p>
     <w:p>
@@ -1892,7 +1876,7 @@
       <w:pgNumType w:fmt="decimal"/>
       <w:formProt w:val="false"/>
       <w:textDirection w:val="lrTb"/>
-      <w:docGrid w:type="lines" w:linePitch="312" w:charSpace="5938"/>
+      <w:docGrid w:type="lines" w:linePitch="312" w:charSpace="5734"/>
     </w:sectPr>
   </w:body>
 </w:document>
@@ -2939,6 +2923,137 @@
     <w:qFormat/>
     <w:rPr/>
   </w:style>
+  <w:style w:type="character" w:styleId="ListLabel21">
+    <w:name w:val="ListLabel 21"/>
+    <w:qFormat/>
+    <w:rPr>
+      <w:rFonts w:cs="Wingdings"/>
+    </w:rPr>
+  </w:style>
+  <w:style w:type="character" w:styleId="ListLabel22">
+    <w:name w:val="ListLabel 22"/>
+    <w:qFormat/>
+    <w:rPr>
+      <w:rFonts w:cs="Wingdings"/>
+    </w:rPr>
+  </w:style>
+  <w:style w:type="character" w:styleId="ListLabel23">
+    <w:name w:val="ListLabel 23"/>
+    <w:qFormat/>
+    <w:rPr>
+      <w:rFonts w:cs="Wingdings"/>
+    </w:rPr>
+  </w:style>
+  <w:style w:type="character" w:styleId="ListLabel24">
+    <w:name w:val="ListLabel 24"/>
+    <w:qFormat/>
+    <w:rPr>
+      <w:rFonts w:cs="Wingdings"/>
+    </w:rPr>
+  </w:style>
+  <w:style w:type="character" w:styleId="ListLabel25">
+    <w:name w:val="ListLabel 25"/>
+    <w:qFormat/>
+    <w:rPr>
+      <w:rFonts w:cs="Wingdings"/>
+    </w:rPr>
+  </w:style>
+  <w:style w:type="character" w:styleId="ListLabel26">
+    <w:name w:val="ListLabel 26"/>
+    <w:qFormat/>
+    <w:rPr>
+      <w:rFonts w:cs="Wingdings"/>
+    </w:rPr>
+  </w:style>
+  <w:style w:type="character" w:styleId="ListLabel27">
+    <w:name w:val="ListLabel 27"/>
+    <w:qFormat/>
+    <w:rPr>
+      <w:rFonts w:cs="Wingdings"/>
+    </w:rPr>
+  </w:style>
+  <w:style w:type="character" w:styleId="ListLabel28">
+    <w:name w:val="ListLabel 28"/>
+    <w:qFormat/>
+    <w:rPr>
+      <w:rFonts w:cs="Wingdings"/>
+    </w:rPr>
+  </w:style>
+  <w:style w:type="character" w:styleId="ListLabel29">
+    <w:name w:val="ListLabel 29"/>
+    <w:qFormat/>
+    <w:rPr>
+      <w:rFonts w:cs="Wingdings"/>
+    </w:rPr>
+  </w:style>
+  <w:style w:type="character" w:styleId="ListLabel30">
+    <w:name w:val="ListLabel 30"/>
+    <w:qFormat/>
+    <w:rPr>
+      <w:rFonts w:cs="OpenSymbol"/>
+    </w:rPr>
+  </w:style>
+  <w:style w:type="character" w:styleId="ListLabel31">
+    <w:name w:val="ListLabel 31"/>
+    <w:qFormat/>
+    <w:rPr>
+      <w:rFonts w:cs="OpenSymbol"/>
+    </w:rPr>
+  </w:style>
+  <w:style w:type="character" w:styleId="ListLabel32">
+    <w:name w:val="ListLabel 32"/>
+    <w:qFormat/>
+    <w:rPr>
+      <w:rFonts w:cs="OpenSymbol"/>
+    </w:rPr>
+  </w:style>
+  <w:style w:type="character" w:styleId="ListLabel33">
+    <w:name w:val="ListLabel 33"/>
+    <w:qFormat/>
+    <w:rPr>
+      <w:rFonts w:cs="OpenSymbol"/>
+    </w:rPr>
+  </w:style>
+  <w:style w:type="character" w:styleId="ListLabel34">
+    <w:name w:val="ListLabel 34"/>
+    <w:qFormat/>
+    <w:rPr>
+      <w:rFonts w:cs="OpenSymbol"/>
+    </w:rPr>
+  </w:style>
+  <w:style w:type="character" w:styleId="ListLabel35">
+    <w:name w:val="ListLabel 35"/>
+    <w:qFormat/>
+    <w:rPr>
+      <w:rFonts w:cs="OpenSymbol"/>
+    </w:rPr>
+  </w:style>
+  <w:style w:type="character" w:styleId="ListLabel36">
+    <w:name w:val="ListLabel 36"/>
+    <w:qFormat/>
+    <w:rPr>
+      <w:rFonts w:cs="OpenSymbol"/>
+    </w:rPr>
+  </w:style>
+  <w:style w:type="character" w:styleId="ListLabel37">
+    <w:name w:val="ListLabel 37"/>
+    <w:qFormat/>
+    <w:rPr>
+      <w:rFonts w:cs="OpenSymbol"/>
+    </w:rPr>
+  </w:style>
+  <w:style w:type="character" w:styleId="ListLabel38">
+    <w:name w:val="ListLabel 38"/>
+    <w:qFormat/>
+    <w:rPr>
+      <w:rFonts w:cs="OpenSymbol"/>
+    </w:rPr>
+  </w:style>
+  <w:style w:type="character" w:styleId="ListLabel39">
+    <w:name w:val="ListLabel 39"/>
+    <w:qFormat/>
+    <w:rPr/>
+  </w:style>
   <w:style w:type="paragraph" w:styleId="Style15">
     <w:name w:val="标题样式"/>
     <w:basedOn w:val="Normal"/>

</xml_diff>

<commit_message>
How to install vim-plug
</commit_message>
<xml_diff>
--- a/Ubuntu 18使用笔记.docx
+++ b/Ubuntu 18使用笔记.docx
@@ -11,10 +11,7 @@
         </w:numPr>
       </w:pPr>
       <w:r>
-        <w:t>VMware 12</w:t>
-      </w:r>
-      <w:r>
-        <w:t>不支持</w:t>
+        <w:t>VMware 12不支持</w:t>
       </w:r>
       <w:proofErr w:type="spellStart"/>
       <w:r>
@@ -22,16 +19,7 @@
       </w:r>
       <w:proofErr w:type="spellEnd"/>
       <w:r>
-        <w:t xml:space="preserve"> 18.04, </w:t>
-      </w:r>
-      <w:r>
-        <w:t>使用</w:t>
-      </w:r>
-      <w:r>
-        <w:t>VMware 14.1.1</w:t>
-      </w:r>
-      <w:r>
-        <w:t>安装成功</w:t>
+        <w:t xml:space="preserve"> 18.04, 使用VMware 14.1.1安装成功</w:t>
       </w:r>
     </w:p>
     <w:p>
@@ -49,13 +37,7 @@
         </w:numPr>
       </w:pPr>
       <w:r>
-        <w:t>安装</w:t>
-      </w:r>
-      <w:r>
-        <w:t>source code pro</w:t>
-      </w:r>
-      <w:r>
-        <w:t>字体，下载好预编译的字体</w:t>
+        <w:t>安装source code pro字体，下载好预编译的字体</w:t>
       </w:r>
     </w:p>
     <w:p>
@@ -64,22 +46,7 @@
         <w:ind w:left="360" w:firstLine="0"/>
       </w:pPr>
       <w:r>
-        <w:t xml:space="preserve">  </w:t>
-      </w:r>
-      <w:r>
-        <w:t>在用户目录下新建</w:t>
-      </w:r>
-      <w:r>
-        <w:t>.fonts</w:t>
-      </w:r>
-      <w:r>
-        <w:t>文件夹，拷贝</w:t>
-      </w:r>
-      <w:r>
-        <w:t>TTF,OTF</w:t>
-      </w:r>
-      <w:r>
-        <w:t>文件夹至该目录下，执行命令</w:t>
+        <w:t xml:space="preserve">  在用户目录下新建.fonts文件夹，拷贝TTF,OTF文件夹至该目录下，执行命令</w:t>
       </w:r>
     </w:p>
     <w:p>
@@ -116,16 +83,7 @@
       </w:r>
       <w:proofErr w:type="spellEnd"/>
       <w:r>
-        <w:t xml:space="preserve"> 16 Terminal </w:t>
-      </w:r>
-      <w:r>
-        <w:t>字体外观中有</w:t>
-      </w:r>
-      <w:r>
-        <w:t xml:space="preserve"> Allow bold text</w:t>
-      </w:r>
-      <w:r>
-        <w:t>选项，可以使得终端中没有粗体字。但是在</w:t>
+        <w:t xml:space="preserve"> 16 Terminal 字体外观中有 Allow bold text选项，可以使得终端中没有粗体字。但是在</w:t>
       </w:r>
       <w:proofErr w:type="spellStart"/>
       <w:r>
@@ -133,16 +91,7 @@
       </w:r>
       <w:proofErr w:type="spellEnd"/>
       <w:r>
-        <w:t xml:space="preserve"> 18</w:t>
-      </w:r>
-      <w:r>
-        <w:t>的</w:t>
-      </w:r>
-      <w:r>
-        <w:t>Terminal</w:t>
-      </w:r>
-      <w:r>
-        <w:t>中没有发现此选项。</w:t>
+        <w:t xml:space="preserve"> 18的Terminal中没有发现此选项。</w:t>
       </w:r>
     </w:p>
     <w:p>
@@ -181,10 +130,7 @@
       <w:proofErr w:type="spellEnd"/>
       <w:proofErr w:type="gramEnd"/>
       <w:r>
-        <w:t xml:space="preserve"> -p</w:t>
-      </w:r>
-      <w:r>
-        <w:t xml:space="preserve"> &gt; ~/.</w:t>
+        <w:t xml:space="preserve"> -p &gt; ~/.</w:t>
       </w:r>
       <w:proofErr w:type="spellStart"/>
       <w:r>
@@ -198,25 +144,7 @@
         <w:ind w:left="780" w:firstLine="0"/>
       </w:pPr>
       <w:r>
-        <w:t>修改</w:t>
-      </w:r>
-      <w:r>
-        <w:t>DIR 01</w:t>
-      </w:r>
-      <w:r>
-        <w:t>；</w:t>
-      </w:r>
-      <w:r>
-        <w:t xml:space="preserve">34 </w:t>
-      </w:r>
-      <w:r>
-        <w:t>为</w:t>
-      </w:r>
-      <w:r>
-        <w:t xml:space="preserve"> 00</w:t>
-      </w:r>
-      <w:r>
-        <w:t>；</w:t>
+        <w:t>修改DIR 01；34 为 00；</w:t>
       </w:r>
       <w:proofErr w:type="gramStart"/>
       <w:r>
@@ -236,25 +164,16 @@
         </w:numPr>
       </w:pPr>
       <w:r>
-        <w:t>命令提示符（</w:t>
-      </w:r>
-      <w:r>
-        <w:t>PS1</w:t>
-      </w:r>
-      <w:r>
-        <w:t>）粗体</w:t>
-      </w:r>
-    </w:p>
-    <w:p>
-      <w:pPr>
-        <w:pStyle w:val="a8"/>
-        <w:ind w:left="780" w:firstLine="0"/>
-      </w:pPr>
-      <w:r>
-        <w:t>修改</w:t>
-      </w:r>
-      <w:r>
-        <w:t>.</w:t>
+        <w:t>命令提示符（PS1）粗体</w:t>
+      </w:r>
+    </w:p>
+    <w:p>
+      <w:pPr>
+        <w:pStyle w:val="a8"/>
+        <w:ind w:left="780" w:firstLine="0"/>
+      </w:pPr>
+      <w:r>
+        <w:t>修改.</w:t>
       </w:r>
       <w:proofErr w:type="spellStart"/>
       <w:r>
@@ -262,28 +181,16 @@
       </w:r>
       <w:proofErr w:type="spellEnd"/>
       <w:r>
-        <w:t>文件</w:t>
-      </w:r>
-      <w:r>
-        <w:t>PS1</w:t>
-      </w:r>
-      <w:r>
-        <w:t>的定义</w:t>
-      </w:r>
-    </w:p>
-    <w:p>
-      <w:pPr>
-        <w:pStyle w:val="a8"/>
-        <w:ind w:left="780" w:firstLine="0"/>
-      </w:pPr>
-      <w:r>
-        <w:t>01</w:t>
-      </w:r>
-      <w:r>
-        <w:t>的地方改为</w:t>
-      </w:r>
-      <w:r>
-        <w:t>00  // 01 bold 00 normal</w:t>
+        <w:t>文件PS1的定义</w:t>
+      </w:r>
+    </w:p>
+    <w:p>
+      <w:pPr>
+        <w:pStyle w:val="a8"/>
+        <w:ind w:left="780" w:firstLine="0"/>
+      </w:pPr>
+      <w:r>
+        <w:t>01的地方改为00  // 01 bold 00 normal</w:t>
       </w:r>
     </w:p>
     <w:p/>
@@ -296,13 +203,7 @@
         </w:numPr>
       </w:pPr>
       <w:r>
-        <w:t>修改</w:t>
-      </w:r>
-      <w:r>
-        <w:t>gnome</w:t>
-      </w:r>
-      <w:r>
-        <w:t>主题</w:t>
+        <w:t>修改gnome主题</w:t>
       </w:r>
     </w:p>
     <w:p>
@@ -344,13 +245,7 @@
         <w:ind w:left="360" w:firstLine="0"/>
       </w:pPr>
       <w:r>
-        <w:t>默认</w:t>
-      </w:r>
-      <w:r>
-        <w:t>gnome-shell</w:t>
-      </w:r>
-      <w:r>
-        <w:t>加锁的</w:t>
+        <w:t>默认gnome-shell加锁的</w:t>
       </w:r>
     </w:p>
     <w:p>
@@ -387,22 +282,7 @@
         <w:ind w:left="360" w:firstLine="0"/>
       </w:pPr>
       <w:r>
-        <w:t>打开</w:t>
-      </w:r>
-      <w:r>
-        <w:t>she</w:t>
-      </w:r>
-      <w:r>
-        <w:t>ll theme</w:t>
-      </w:r>
-      <w:r>
-        <w:t>开关，就可以切换</w:t>
-      </w:r>
-      <w:r>
-        <w:t>shell</w:t>
-      </w:r>
-      <w:r>
-        <w:t>主题了</w:t>
+        <w:t>打开shell theme开关，就可以切换shell主题了</w:t>
       </w:r>
     </w:p>
     <w:p>
@@ -425,10 +305,7 @@
       </w:r>
       <w:proofErr w:type="spellEnd"/>
       <w:r>
-        <w:t xml:space="preserve"> Dock</w:t>
-      </w:r>
-      <w:r>
-        <w:t>自动隐藏</w:t>
+        <w:t xml:space="preserve"> Dock自动隐藏</w:t>
       </w:r>
     </w:p>
     <w:p>
@@ -500,10 +377,7 @@
       </w:r>
       <w:proofErr w:type="spellEnd"/>
       <w:r>
-        <w:t xml:space="preserve">” </w:t>
-      </w:r>
-      <w:r>
-        <w:t>-DCMAKE_BUILD_TYPE=</w:t>
+        <w:t>” -DCMAKE_BUILD_TYPE=</w:t>
       </w:r>
       <w:proofErr w:type="gramStart"/>
       <w:r>
@@ -525,13 +399,7 @@
         <w:ind w:left="360" w:firstLine="0"/>
       </w:pPr>
       <w:r>
-        <w:t>默认是</w:t>
-      </w:r>
-      <w:r>
-        <w:t>debug</w:t>
-      </w:r>
-      <w:r>
-        <w:t>模式</w:t>
+        <w:t>默认是debug模式</w:t>
       </w:r>
     </w:p>
     <w:p>
@@ -1025,10 +893,7 @@
       <w:proofErr w:type="spellStart"/>
       <w:proofErr w:type="gramStart"/>
       <w:r>
-        <w:t>c</w:t>
-      </w:r>
-      <w:r>
-        <w:t>d</w:t>
+        <w:t>cd</w:t>
       </w:r>
       <w:proofErr w:type="spellEnd"/>
       <w:proofErr w:type="gramEnd"/>
@@ -1264,13 +1129,7 @@
           <w:rPr>
             <w:rStyle w:val="Internet"/>
           </w:rPr>
-          <w:t>http://llvm.org/svn/llvm-project/lldb/t</w:t>
-        </w:r>
-        <w:r>
-          <w:rPr>
-            <w:rStyle w:val="Internet"/>
-          </w:rPr>
-          <w:t>runk</w:t>
+          <w:t>http://llvm.org/svn/llvm-project/lldb/trunk</w:t>
         </w:r>
       </w:hyperlink>
       <w:r>
@@ -1421,10 +1280,7 @@
       <w:proofErr w:type="spellEnd"/>
       <w:proofErr w:type="gramEnd"/>
       <w:r>
-        <w:t xml:space="preserve"> buil</w:t>
-      </w:r>
-      <w:r>
-        <w:t>d</w:t>
+        <w:t xml:space="preserve"> build</w:t>
       </w:r>
     </w:p>
     <w:p>
@@ -1502,10 +1358,7 @@
         <w:ind w:left="780" w:firstLine="0"/>
       </w:pPr>
       <w:r>
-        <w:t>默认安装目录</w:t>
-      </w:r>
-      <w:r>
-        <w:t>/</w:t>
+        <w:t>默认安装目录/</w:t>
       </w:r>
       <w:proofErr w:type="spellStart"/>
       <w:r>
@@ -1554,10 +1407,7 @@
         <w:ind w:left="780" w:firstLine="0"/>
       </w:pPr>
       <w:r>
-        <w:t>See</w:t>
-      </w:r>
-      <w:r>
-        <w:t>：</w:t>
+        <w:t>See：</w:t>
       </w:r>
       <w:r>
         <w:fldChar w:fldCharType="begin"/>
@@ -1617,10 +1467,7 @@
         <w:ind w:left="780" w:firstLine="0"/>
       </w:pPr>
       <w:r>
-        <w:t>Clang</w:t>
-      </w:r>
-      <w:r>
-        <w:t>寻找</w:t>
+        <w:t>Clang寻找</w:t>
       </w:r>
       <w:proofErr w:type="spellStart"/>
       <w:r>
@@ -1628,13 +1475,7 @@
       </w:r>
       <w:proofErr w:type="spellEnd"/>
       <w:r>
-        <w:t>++</w:t>
-      </w:r>
-      <w:r>
-        <w:t>的头文件路径</w:t>
-      </w:r>
-      <w:r>
-        <w:t>/</w:t>
+        <w:t>++的头文件路径/</w:t>
       </w:r>
       <w:proofErr w:type="spellStart"/>
       <w:r>
@@ -1659,10 +1500,7 @@
         <w:ind w:left="780" w:firstLine="0"/>
       </w:pPr>
       <w:r>
-        <w:t>Clang</w:t>
-      </w:r>
-      <w:r>
-        <w:t>寻找</w:t>
+        <w:t>Clang寻找</w:t>
       </w:r>
       <w:proofErr w:type="spellStart"/>
       <w:r>
@@ -1670,13 +1508,7 @@
       </w:r>
       <w:proofErr w:type="spellEnd"/>
       <w:r>
-        <w:t>++</w:t>
-      </w:r>
-      <w:r>
-        <w:t>的库路径</w:t>
-      </w:r>
-      <w:r>
-        <w:t>/</w:t>
+        <w:t>++的库路径/</w:t>
       </w:r>
       <w:proofErr w:type="spellStart"/>
       <w:r>
@@ -1704,10 +1536,7 @@
       </w:r>
       <w:proofErr w:type="spellEnd"/>
       <w:r>
-        <w:t>++</w:t>
-      </w:r>
-      <w:r>
-        <w:t>库不在标准路径中时</w:t>
+        <w:t>++库不在标准路径中时</w:t>
       </w:r>
     </w:p>
     <w:p>
@@ -1815,10 +1644,7 @@
       </w:r>
       <w:proofErr w:type="spellEnd"/>
       <w:r>
-        <w:t xml:space="preserve">, </w:t>
-      </w:r>
-      <w:r>
-        <w:t>/</w:t>
+        <w:t>, /</w:t>
       </w:r>
       <w:proofErr w:type="spellStart"/>
       <w:r>
@@ -1859,13 +1685,7 @@
       </w:r>
       <w:proofErr w:type="spellEnd"/>
       <w:r>
-        <w:t>++</w:t>
-      </w:r>
-      <w:r>
-        <w:t>安装路径是</w:t>
-      </w:r>
-      <w:r>
-        <w:t>/</w:t>
+        <w:t>++安装路径是/</w:t>
       </w:r>
       <w:proofErr w:type="spellStart"/>
       <w:r>
@@ -1898,10 +1718,7 @@
       </w:r>
       <w:proofErr w:type="spellEnd"/>
       <w:r>
-        <w:t xml:space="preserve">/local/lib </w:t>
-      </w:r>
-      <w:r>
-        <w:t>指定运行库查找路径</w:t>
+        <w:t>/local/lib 指定运行库查找路径</w:t>
       </w:r>
     </w:p>
     <w:p>
@@ -1925,10 +1742,7 @@
         <w:ind w:left="780" w:firstLine="0"/>
       </w:pPr>
       <w:r>
-        <w:t>在</w:t>
-      </w:r>
-      <w:r>
-        <w:t>/</w:t>
+        <w:t>在/</w:t>
       </w:r>
       <w:proofErr w:type="spellStart"/>
       <w:r>
@@ -1936,10 +1750,7 @@
       </w:r>
       <w:proofErr w:type="spellEnd"/>
       <w:r>
-        <w:t>/lib</w:t>
-      </w:r>
-      <w:r>
-        <w:t>中建立软链接</w:t>
+        <w:t>/lib中建立软链接</w:t>
       </w:r>
       <w:proofErr w:type="spellStart"/>
       <w:r>
@@ -1955,13 +1766,7 @@
       </w:r>
       <w:proofErr w:type="spellEnd"/>
       <w:r>
-        <w:t>++abi.so.1</w:t>
-      </w:r>
-      <w:r>
-        <w:t>至</w:t>
-      </w:r>
-      <w:r>
-        <w:t>/</w:t>
+        <w:t>++abi.so.1至/</w:t>
       </w:r>
       <w:proofErr w:type="spellStart"/>
       <w:r>
@@ -1969,10 +1774,7 @@
       </w:r>
       <w:proofErr w:type="spellEnd"/>
       <w:r>
-        <w:t>/local/lib</w:t>
-      </w:r>
-      <w:r>
-        <w:t>中对应的文件</w:t>
+        <w:t>/local/lib中对应的文件</w:t>
       </w:r>
     </w:p>
     <w:p>
@@ -2047,124 +1849,106 @@
         <w:ind w:left="780" w:firstLine="0"/>
       </w:pPr>
       <w:r>
-        <w:t xml:space="preserve">         </w:t>
-      </w:r>
-      <w:r>
-        <w:t xml:space="preserve"> Test.cpp</w:t>
-      </w:r>
-    </w:p>
-    <w:p>
-      <w:pPr>
-        <w:pStyle w:val="a8"/>
-        <w:ind w:left="780" w:firstLine="0"/>
-      </w:pPr>
-      <w:r>
-        <w:t>这时可以不使用</w:t>
-      </w:r>
+        <w:t xml:space="preserve">          Test.cpp</w:t>
+      </w:r>
+    </w:p>
+    <w:p>
+      <w:pPr>
+        <w:pStyle w:val="a8"/>
+        <w:ind w:left="780" w:firstLine="0"/>
+      </w:pPr>
+      <w:r>
+        <w:t>这时可以不使用-</w:t>
+      </w:r>
+      <w:proofErr w:type="spellStart"/>
+      <w:r>
+        <w:t>Wl,-rpath</w:t>
+      </w:r>
+      <w:proofErr w:type="spellEnd"/>
+      <w:r>
+        <w:t>,&lt;</w:t>
+      </w:r>
+      <w:proofErr w:type="spellStart"/>
+      <w:r>
+        <w:t>libcxx</w:t>
+      </w:r>
+      <w:proofErr w:type="spellEnd"/>
+      <w:r>
+        <w:t>-install-prefix&gt;</w:t>
+      </w:r>
+    </w:p>
+    <w:p>
+      <w:pPr>
+        <w:pStyle w:val="a8"/>
+        <w:ind w:left="780" w:firstLine="0"/>
+      </w:pPr>
+    </w:p>
+    <w:p>
+      <w:pPr>
+        <w:pStyle w:val="a8"/>
+        <w:ind w:left="780" w:firstLine="0"/>
+      </w:pPr>
+      <w:r>
+        <w:t>或者</w:t>
+      </w:r>
+    </w:p>
+    <w:p>
+      <w:pPr>
+        <w:pStyle w:val="a8"/>
+        <w:ind w:left="780" w:firstLine="0"/>
+      </w:pPr>
+      <w:r>
+        <w:t xml:space="preserve">$ </w:t>
+      </w:r>
+      <w:proofErr w:type="gramStart"/>
+      <w:r>
+        <w:t>clang</w:t>
+      </w:r>
+      <w:proofErr w:type="gramEnd"/>
+      <w:r>
+        <w:t>++ -</w:t>
+      </w:r>
+      <w:proofErr w:type="spellStart"/>
+      <w:r>
+        <w:t>stdlib</w:t>
+      </w:r>
+      <w:proofErr w:type="spellEnd"/>
+      <w:r>
+        <w:t>=</w:t>
+      </w:r>
+      <w:proofErr w:type="spellStart"/>
+      <w:r>
+        <w:t>libc</w:t>
+      </w:r>
+      <w:proofErr w:type="spellEnd"/>
+      <w:r>
+        <w:t>++ Test.cpp</w:t>
+      </w:r>
+    </w:p>
+    <w:p>
+      <w:pPr>
+        <w:pStyle w:val="a8"/>
+        <w:ind w:left="780" w:firstLine="0"/>
+      </w:pPr>
       <w:r>
         <w:t>-</w:t>
       </w:r>
       <w:proofErr w:type="spellStart"/>
       <w:r>
-        <w:t>Wl,-rpath</w:t>
-      </w:r>
-      <w:proofErr w:type="spellEnd"/>
-      <w:r>
-        <w:t>,&lt;</w:t>
-      </w:r>
-      <w:proofErr w:type="spellStart"/>
-      <w:r>
-        <w:t>libcxx</w:t>
-      </w:r>
-      <w:proofErr w:type="spellEnd"/>
-      <w:r>
-        <w:t>-install-prefix&gt;</w:t>
-      </w:r>
-    </w:p>
-    <w:p>
-      <w:pPr>
-        <w:pStyle w:val="a8"/>
-        <w:ind w:left="780" w:firstLine="0"/>
-      </w:pPr>
-    </w:p>
-    <w:p>
-      <w:pPr>
-        <w:pStyle w:val="a8"/>
-        <w:ind w:left="780" w:firstLine="0"/>
-      </w:pPr>
-      <w:r>
-        <w:t>或者</w:t>
-      </w:r>
-    </w:p>
-    <w:p>
-      <w:pPr>
-        <w:pStyle w:val="a8"/>
-        <w:ind w:left="780" w:firstLine="0"/>
-      </w:pPr>
-      <w:r>
-        <w:t xml:space="preserve">$ </w:t>
-      </w:r>
-      <w:proofErr w:type="gramStart"/>
-      <w:r>
-        <w:t>clang</w:t>
-      </w:r>
-      <w:proofErr w:type="gramEnd"/>
-      <w:r>
-        <w:t>++ -</w:t>
-      </w:r>
-      <w:proofErr w:type="spellStart"/>
-      <w:r>
-        <w:t>stdlib</w:t>
-      </w:r>
-      <w:proofErr w:type="spellEnd"/>
-      <w:r>
-        <w:t>=</w:t>
-      </w:r>
-      <w:proofErr w:type="spellStart"/>
-      <w:r>
-        <w:t>libc</w:t>
-      </w:r>
-      <w:proofErr w:type="spellEnd"/>
-      <w:r>
-        <w:t>++ Test.cpp</w:t>
-      </w:r>
-    </w:p>
-    <w:p>
-      <w:pPr>
-        <w:pStyle w:val="a8"/>
-        <w:ind w:left="780" w:firstLine="0"/>
-      </w:pPr>
-      <w:r>
-        <w:t>-</w:t>
-      </w:r>
-      <w:proofErr w:type="spellStart"/>
-      <w:r>
         <w:t>nostdinc</w:t>
       </w:r>
       <w:proofErr w:type="spellEnd"/>
       <w:r>
-        <w:t xml:space="preserve">++ </w:t>
-      </w:r>
-      <w:r>
-        <w:t>表示不在标准路径中找头文件，需要在</w:t>
-      </w:r>
-      <w:r>
-        <w:t>-I</w:t>
-      </w:r>
-      <w:r>
-        <w:t>指定目录中找</w:t>
-      </w:r>
-    </w:p>
-    <w:p>
-      <w:pPr>
-        <w:pStyle w:val="a8"/>
-        <w:ind w:left="780" w:firstLine="0"/>
-      </w:pPr>
-      <w:r>
-        <w:t>而标准路径有</w:t>
-      </w:r>
-      <w:r>
-        <w:t>/</w:t>
+        <w:t>++ 表示不在标准路径中找头文件，需要在-I指定目录中找</w:t>
+      </w:r>
+    </w:p>
+    <w:p>
+      <w:pPr>
+        <w:pStyle w:val="a8"/>
+        <w:ind w:left="780" w:firstLine="0"/>
+      </w:pPr>
+      <w:r>
+        <w:t>而标准路径有/</w:t>
       </w:r>
       <w:proofErr w:type="spellStart"/>
       <w:r>
@@ -2180,10 +1964,7 @@
       </w:r>
       <w:proofErr w:type="spellEnd"/>
       <w:r>
-        <w:t xml:space="preserve">/local/include, </w:t>
-      </w:r>
-      <w:r>
-        <w:t>所以我安装的头文件是在标准路径中</w:t>
+        <w:t>/local/include, 所以我安装的头文件是在标准路径中</w:t>
       </w:r>
     </w:p>
     <w:p>
@@ -2414,10 +2195,7 @@
         <w:ind w:left="720" w:firstLine="0"/>
       </w:pPr>
       <w:r>
-        <w:t xml:space="preserve">Click ‘Manage Installed Language’, </w:t>
-      </w:r>
-      <w:r>
-        <w:t>添加中文字体，重启</w:t>
+        <w:t>Click ‘Manage Installed Language’, 添加中文字体，重启</w:t>
       </w:r>
     </w:p>
     <w:p>
@@ -2426,16 +2204,7 @@
         <w:ind w:left="720" w:firstLine="0"/>
       </w:pPr>
       <w:r>
-        <w:t xml:space="preserve">Click ‘+’ , </w:t>
-      </w:r>
-      <w:r>
-        <w:t>选择</w:t>
-      </w:r>
-      <w:r>
-        <w:t>‘Chinese Int</w:t>
-      </w:r>
-      <w:r>
-        <w:t>elligent Pinyin’</w:t>
+        <w:t>Click ‘+’ , 选择‘Chinese Intelligent Pinyin’</w:t>
       </w:r>
     </w:p>
     <w:p>
@@ -2451,9 +2220,410 @@
           <w:ilvl w:val="0"/>
           <w:numId w:val="1"/>
         </w:numPr>
-      </w:pPr>
-      <w:r>
-        <w:t xml:space="preserve"> Reserved</w:t>
+        <w:rPr>
+          <w:rFonts w:hint="eastAsia"/>
+        </w:rPr>
+      </w:pPr>
+      <w:r>
+        <w:t xml:space="preserve"> </w:t>
+      </w:r>
+      <w:r>
+        <w:rPr>
+          <w:rFonts w:hint="eastAsia"/>
+        </w:rPr>
+        <w:t>Install vim-plug</w:t>
+      </w:r>
+    </w:p>
+    <w:p>
+      <w:pPr>
+        <w:pStyle w:val="a8"/>
+        <w:numPr>
+          <w:ilvl w:val="0"/>
+          <w:numId w:val="5"/>
+        </w:numPr>
+        <w:rPr>
+          <w:rFonts w:hint="eastAsia"/>
+        </w:rPr>
+      </w:pPr>
+      <w:r>
+        <w:rPr>
+          <w:rFonts w:hint="eastAsia"/>
+        </w:rPr>
+        <w:t>Download</w:t>
+      </w:r>
+    </w:p>
+    <w:p>
+      <w:pPr>
+        <w:pStyle w:val="a8"/>
+        <w:ind w:left="780" w:firstLine="0"/>
+        <w:rPr>
+          <w:rFonts w:hint="eastAsia"/>
+        </w:rPr>
+      </w:pPr>
+      <w:r>
+        <w:rPr>
+          <w:rFonts w:hint="eastAsia"/>
+        </w:rPr>
+        <w:t xml:space="preserve">$ </w:t>
+      </w:r>
+      <w:proofErr w:type="gramStart"/>
+      <w:r>
+        <w:rPr>
+          <w:rFonts w:hint="eastAsia"/>
+        </w:rPr>
+        <w:t>curl</w:t>
+      </w:r>
+      <w:proofErr w:type="gramEnd"/>
+      <w:r>
+        <w:rPr>
+          <w:rFonts w:hint="eastAsia"/>
+        </w:rPr>
+        <w:t xml:space="preserve"> </w:t>
+      </w:r>
+      <w:r>
+        <w:t>–</w:t>
+      </w:r>
+      <w:proofErr w:type="spellStart"/>
+      <w:r>
+        <w:rPr>
+          <w:rFonts w:hint="eastAsia"/>
+        </w:rPr>
+        <w:t>fLo</w:t>
+      </w:r>
+      <w:proofErr w:type="spellEnd"/>
+      <w:r>
+        <w:rPr>
+          <w:rFonts w:hint="eastAsia"/>
+        </w:rPr>
+        <w:t xml:space="preserve"> ~/.vim/</w:t>
+      </w:r>
+      <w:proofErr w:type="spellStart"/>
+      <w:r>
+        <w:rPr>
+          <w:rFonts w:hint="eastAsia"/>
+        </w:rPr>
+        <w:t>autoload</w:t>
+      </w:r>
+      <w:proofErr w:type="spellEnd"/>
+      <w:r>
+        <w:rPr>
+          <w:rFonts w:hint="eastAsia"/>
+        </w:rPr>
+        <w:t xml:space="preserve">/plug.vim </w:t>
+      </w:r>
+      <w:r>
+        <w:t>–</w:t>
+      </w:r>
+      <w:r>
+        <w:rPr>
+          <w:rFonts w:hint="eastAsia"/>
+        </w:rPr>
+        <w:t>create-</w:t>
+      </w:r>
+      <w:proofErr w:type="spellStart"/>
+      <w:r>
+        <w:rPr>
+          <w:rFonts w:hint="eastAsia"/>
+        </w:rPr>
+        <w:t>dirs</w:t>
+      </w:r>
+      <w:proofErr w:type="spellEnd"/>
+      <w:r>
+        <w:rPr>
+          <w:rFonts w:hint="eastAsia"/>
+        </w:rPr>
+        <w:t xml:space="preserve">  \</w:t>
+      </w:r>
+    </w:p>
+    <w:p>
+      <w:pPr>
+        <w:pStyle w:val="a8"/>
+        <w:ind w:left="780" w:firstLineChars="50" w:firstLine="105"/>
+        <w:rPr>
+          <w:rFonts w:hint="eastAsia"/>
+        </w:rPr>
+      </w:pPr>
+      <w:r>
+        <w:rPr>
+          <w:rFonts w:hint="eastAsia"/>
+        </w:rPr>
+        <w:t xml:space="preserve">https://raw.githubusercontent.com/junegunn/vim-plug/master/plug.vim </w:t>
+      </w:r>
+    </w:p>
+    <w:p>
+      <w:pPr>
+        <w:pStyle w:val="a8"/>
+        <w:numPr>
+          <w:ilvl w:val="0"/>
+          <w:numId w:val="5"/>
+        </w:numPr>
+        <w:rPr>
+          <w:rFonts w:hint="eastAsia"/>
+        </w:rPr>
+      </w:pPr>
+      <w:r>
+        <w:rPr>
+          <w:rFonts w:hint="eastAsia"/>
+        </w:rPr>
+        <w:t>Configure</w:t>
+      </w:r>
+    </w:p>
+    <w:p>
+      <w:pPr>
+        <w:pStyle w:val="a8"/>
+        <w:ind w:left="780" w:firstLine="0"/>
+        <w:rPr>
+          <w:rFonts w:hint="eastAsia"/>
+        </w:rPr>
+      </w:pPr>
+      <w:r>
+        <w:rPr>
+          <w:rFonts w:hint="eastAsia"/>
+        </w:rPr>
+        <w:t xml:space="preserve">$ </w:t>
+      </w:r>
+      <w:proofErr w:type="spellStart"/>
+      <w:proofErr w:type="gramStart"/>
+      <w:r>
+        <w:rPr>
+          <w:rFonts w:hint="eastAsia"/>
+        </w:rPr>
+        <w:t>mkdir</w:t>
+      </w:r>
+      <w:proofErr w:type="spellEnd"/>
+      <w:proofErr w:type="gramEnd"/>
+      <w:r>
+        <w:rPr>
+          <w:rFonts w:hint="eastAsia"/>
+        </w:rPr>
+        <w:t xml:space="preserve"> ~/.vim/plugged</w:t>
+      </w:r>
+    </w:p>
+    <w:p>
+      <w:pPr>
+        <w:pStyle w:val="a8"/>
+        <w:ind w:left="780" w:firstLine="0"/>
+        <w:rPr>
+          <w:rFonts w:hint="eastAsia"/>
+        </w:rPr>
+      </w:pPr>
+      <w:r>
+        <w:rPr>
+          <w:rFonts w:hint="eastAsia"/>
+        </w:rPr>
+        <w:t xml:space="preserve">$ </w:t>
+      </w:r>
+      <w:proofErr w:type="gramStart"/>
+      <w:r>
+        <w:rPr>
+          <w:rFonts w:hint="eastAsia"/>
+        </w:rPr>
+        <w:t>vim</w:t>
+      </w:r>
+      <w:proofErr w:type="gramEnd"/>
+      <w:r>
+        <w:rPr>
+          <w:rFonts w:hint="eastAsia"/>
+        </w:rPr>
+        <w:t xml:space="preserve"> ~/.</w:t>
+      </w:r>
+      <w:proofErr w:type="spellStart"/>
+      <w:r>
+        <w:rPr>
+          <w:rFonts w:hint="eastAsia"/>
+        </w:rPr>
+        <w:t>vimrc</w:t>
+      </w:r>
+      <w:proofErr w:type="spellEnd"/>
+    </w:p>
+    <w:p>
+      <w:pPr>
+        <w:pStyle w:val="a8"/>
+        <w:ind w:left="780" w:firstLine="0"/>
+        <w:rPr>
+          <w:rFonts w:hint="eastAsia"/>
+        </w:rPr>
+      </w:pPr>
+    </w:p>
+    <w:p>
+      <w:pPr>
+        <w:pStyle w:val="a8"/>
+        <w:ind w:left="780" w:firstLine="0"/>
+        <w:rPr>
+          <w:rFonts w:hint="eastAsia"/>
+        </w:rPr>
+      </w:pPr>
+      <w:r>
+        <w:rPr>
+          <w:rFonts w:hint="eastAsia"/>
+        </w:rPr>
+        <w:t>/******************************</w:t>
+      </w:r>
+    </w:p>
+    <w:p>
+      <w:pPr>
+        <w:pStyle w:val="a8"/>
+        <w:ind w:left="780" w:firstLine="0"/>
+        <w:rPr>
+          <w:rFonts w:hint="eastAsia"/>
+        </w:rPr>
+      </w:pPr>
+      <w:proofErr w:type="gramStart"/>
+      <w:r>
+        <w:rPr>
+          <w:rFonts w:hint="eastAsia"/>
+        </w:rPr>
+        <w:t>call</w:t>
+      </w:r>
+      <w:proofErr w:type="gramEnd"/>
+      <w:r>
+        <w:rPr>
+          <w:rFonts w:hint="eastAsia"/>
+        </w:rPr>
+        <w:t xml:space="preserve"> </w:t>
+      </w:r>
+      <w:proofErr w:type="spellStart"/>
+      <w:r>
+        <w:rPr>
+          <w:rFonts w:hint="eastAsia"/>
+        </w:rPr>
+        <w:t>plug#begin</w:t>
+      </w:r>
+      <w:proofErr w:type="spellEnd"/>
+      <w:r>
+        <w:rPr>
+          <w:rFonts w:hint="eastAsia"/>
+        </w:rPr>
+        <w:t>(</w:t>
+      </w:r>
+      <w:r>
+        <w:t>‘</w:t>
+      </w:r>
+      <w:r>
+        <w:rPr>
+          <w:rFonts w:hint="eastAsia"/>
+        </w:rPr>
+        <w:t>~/.vim/plugged</w:t>
+      </w:r>
+      <w:r>
+        <w:t>’</w:t>
+      </w:r>
+      <w:r>
+        <w:rPr>
+          <w:rFonts w:hint="eastAsia"/>
+        </w:rPr>
+        <w:t>)</w:t>
+      </w:r>
+    </w:p>
+    <w:p>
+      <w:pPr>
+        <w:pStyle w:val="a8"/>
+        <w:ind w:left="780" w:firstLine="0"/>
+        <w:rPr>
+          <w:rFonts w:hint="eastAsia"/>
+        </w:rPr>
+      </w:pPr>
+      <w:r>
+        <w:rPr>
+          <w:rFonts w:hint="eastAsia"/>
+        </w:rPr>
+        <w:t xml:space="preserve">Plug </w:t>
+      </w:r>
+      <w:r>
+        <w:t>‘</w:t>
+      </w:r>
+      <w:proofErr w:type="spellStart"/>
+      <w:r>
+        <w:rPr>
+          <w:rFonts w:hint="eastAsia"/>
+        </w:rPr>
+        <w:t>fatih</w:t>
+      </w:r>
+      <w:proofErr w:type="spellEnd"/>
+      <w:r>
+        <w:rPr>
+          <w:rFonts w:hint="eastAsia"/>
+        </w:rPr>
+        <w:t>/vim-go</w:t>
+      </w:r>
+      <w:r>
+        <w:t>’</w:t>
+      </w:r>
+    </w:p>
+    <w:p>
+      <w:pPr>
+        <w:pStyle w:val="a8"/>
+        <w:ind w:left="780" w:firstLine="0"/>
+        <w:rPr>
+          <w:rFonts w:hint="eastAsia"/>
+        </w:rPr>
+      </w:pPr>
+      <w:proofErr w:type="gramStart"/>
+      <w:r>
+        <w:rPr>
+          <w:rFonts w:hint="eastAsia"/>
+        </w:rPr>
+        <w:t>call</w:t>
+      </w:r>
+      <w:proofErr w:type="gramEnd"/>
+      <w:r>
+        <w:rPr>
+          <w:rFonts w:hint="eastAsia"/>
+        </w:rPr>
+        <w:t xml:space="preserve"> </w:t>
+      </w:r>
+      <w:proofErr w:type="spellStart"/>
+      <w:r>
+        <w:rPr>
+          <w:rFonts w:hint="eastAsia"/>
+        </w:rPr>
+        <w:t>plug#end</w:t>
+      </w:r>
+      <w:proofErr w:type="spellEnd"/>
+      <w:r>
+        <w:rPr>
+          <w:rFonts w:hint="eastAsia"/>
+        </w:rPr>
+        <w:t>()</w:t>
+      </w:r>
+    </w:p>
+    <w:p>
+      <w:pPr>
+        <w:pStyle w:val="a8"/>
+        <w:ind w:left="780" w:firstLine="0"/>
+        <w:rPr>
+          <w:rFonts w:hint="eastAsia"/>
+        </w:rPr>
+      </w:pPr>
+      <w:r>
+        <w:rPr>
+          <w:rFonts w:hint="eastAsia"/>
+        </w:rPr>
+        <w:t>*******************************/</w:t>
+      </w:r>
+    </w:p>
+    <w:p>
+      <w:pPr>
+        <w:pStyle w:val="a8"/>
+        <w:ind w:left="780" w:firstLine="0"/>
+        <w:rPr>
+          <w:rFonts w:hint="eastAsia"/>
+        </w:rPr>
+      </w:pPr>
+    </w:p>
+    <w:p>
+      <w:pPr>
+        <w:pStyle w:val="a8"/>
+        <w:numPr>
+          <w:ilvl w:val="0"/>
+          <w:numId w:val="1"/>
+        </w:numPr>
+      </w:pPr>
+      <w:r>
+        <w:rPr>
+          <w:rFonts w:hint="eastAsia"/>
+        </w:rPr>
+        <w:t>Reserved</w:t>
       </w:r>
     </w:p>
     <w:p/>
@@ -2966,6 +3136,119 @@
       </w:pPr>
     </w:lvl>
   </w:abstractNum>
+  <w:abstractNum w:abstractNumId="4">
+    <w:nsid w:val="5C910201"/>
+    <w:multiLevelType w:val="hybridMultilevel"/>
+    <w:tmpl w:val="2954DF8E"/>
+    <w:lvl w:ilvl="0" w:tplc="04090001">
+      <w:start w:val="1"/>
+      <w:numFmt w:val="bullet"/>
+      <w:lvlText w:val=""/>
+      <w:lvlJc w:val="left"/>
+      <w:pPr>
+        <w:ind w:left="780" w:hanging="420"/>
+      </w:pPr>
+      <w:rPr>
+        <w:rFonts w:ascii="Wingdings" w:hAnsi="Wingdings" w:hint="default"/>
+      </w:rPr>
+    </w:lvl>
+    <w:lvl w:ilvl="1" w:tplc="04090003" w:tentative="1">
+      <w:start w:val="1"/>
+      <w:numFmt w:val="bullet"/>
+      <w:lvlText w:val=""/>
+      <w:lvlJc w:val="left"/>
+      <w:pPr>
+        <w:ind w:left="1200" w:hanging="420"/>
+      </w:pPr>
+      <w:rPr>
+        <w:rFonts w:ascii="Wingdings" w:hAnsi="Wingdings" w:hint="default"/>
+      </w:rPr>
+    </w:lvl>
+    <w:lvl w:ilvl="2" w:tplc="04090005" w:tentative="1">
+      <w:start w:val="1"/>
+      <w:numFmt w:val="bullet"/>
+      <w:lvlText w:val=""/>
+      <w:lvlJc w:val="left"/>
+      <w:pPr>
+        <w:ind w:left="1620" w:hanging="420"/>
+      </w:pPr>
+      <w:rPr>
+        <w:rFonts w:ascii="Wingdings" w:hAnsi="Wingdings" w:hint="default"/>
+      </w:rPr>
+    </w:lvl>
+    <w:lvl w:ilvl="3" w:tplc="04090001" w:tentative="1">
+      <w:start w:val="1"/>
+      <w:numFmt w:val="bullet"/>
+      <w:lvlText w:val=""/>
+      <w:lvlJc w:val="left"/>
+      <w:pPr>
+        <w:ind w:left="2040" w:hanging="420"/>
+      </w:pPr>
+      <w:rPr>
+        <w:rFonts w:ascii="Wingdings" w:hAnsi="Wingdings" w:hint="default"/>
+      </w:rPr>
+    </w:lvl>
+    <w:lvl w:ilvl="4" w:tplc="04090003" w:tentative="1">
+      <w:start w:val="1"/>
+      <w:numFmt w:val="bullet"/>
+      <w:lvlText w:val=""/>
+      <w:lvlJc w:val="left"/>
+      <w:pPr>
+        <w:ind w:left="2460" w:hanging="420"/>
+      </w:pPr>
+      <w:rPr>
+        <w:rFonts w:ascii="Wingdings" w:hAnsi="Wingdings" w:hint="default"/>
+      </w:rPr>
+    </w:lvl>
+    <w:lvl w:ilvl="5" w:tplc="04090005" w:tentative="1">
+      <w:start w:val="1"/>
+      <w:numFmt w:val="bullet"/>
+      <w:lvlText w:val=""/>
+      <w:lvlJc w:val="left"/>
+      <w:pPr>
+        <w:ind w:left="2880" w:hanging="420"/>
+      </w:pPr>
+      <w:rPr>
+        <w:rFonts w:ascii="Wingdings" w:hAnsi="Wingdings" w:hint="default"/>
+      </w:rPr>
+    </w:lvl>
+    <w:lvl w:ilvl="6" w:tplc="04090001" w:tentative="1">
+      <w:start w:val="1"/>
+      <w:numFmt w:val="bullet"/>
+      <w:lvlText w:val=""/>
+      <w:lvlJc w:val="left"/>
+      <w:pPr>
+        <w:ind w:left="3300" w:hanging="420"/>
+      </w:pPr>
+      <w:rPr>
+        <w:rFonts w:ascii="Wingdings" w:hAnsi="Wingdings" w:hint="default"/>
+      </w:rPr>
+    </w:lvl>
+    <w:lvl w:ilvl="7" w:tplc="04090003" w:tentative="1">
+      <w:start w:val="1"/>
+      <w:numFmt w:val="bullet"/>
+      <w:lvlText w:val=""/>
+      <w:lvlJc w:val="left"/>
+      <w:pPr>
+        <w:ind w:left="3720" w:hanging="420"/>
+      </w:pPr>
+      <w:rPr>
+        <w:rFonts w:ascii="Wingdings" w:hAnsi="Wingdings" w:hint="default"/>
+      </w:rPr>
+    </w:lvl>
+    <w:lvl w:ilvl="8" w:tplc="04090005" w:tentative="1">
+      <w:start w:val="1"/>
+      <w:numFmt w:val="bullet"/>
+      <w:lvlText w:val=""/>
+      <w:lvlJc w:val="left"/>
+      <w:pPr>
+        <w:ind w:left="4140" w:hanging="420"/>
+      </w:pPr>
+      <w:rPr>
+        <w:rFonts w:ascii="Wingdings" w:hAnsi="Wingdings" w:hint="default"/>
+      </w:rPr>
+    </w:lvl>
+  </w:abstractNum>
   <w:num w:numId="1">
     <w:abstractNumId w:val="1"/>
   </w:num>
@@ -2977,6 +3260,9 @@
   </w:num>
   <w:num w:numId="4">
     <w:abstractNumId w:val="3"/>
+  </w:num>
+  <w:num w:numId="5">
+    <w:abstractNumId w:val="4"/>
   </w:num>
 </w:numbering>
 </file>
@@ -3148,6 +3434,7 @@
   <w:style w:type="character" w:default="1" w:styleId="a0">
     <w:name w:val="Default Paragraph Font"/>
     <w:uiPriority w:val="1"/>
+    <w:semiHidden/>
     <w:unhideWhenUsed/>
   </w:style>
   <w:style w:type="table" w:default="1" w:styleId="a1">
@@ -3657,6 +3944,11 @@
       <w:color w:val="0563C1" w:themeColor="hyperlink"/>
       <w:u w:val="single"/>
     </w:rPr>
+  </w:style>
+  <w:style w:type="character" w:customStyle="1" w:styleId="hljs-operator">
+    <w:name w:val="hljs-operator"/>
+    <w:basedOn w:val="a0"/>
+    <w:rsid w:val="001F3657"/>
   </w:style>
 </w:styles>
 </file>
@@ -3950,7 +4242,7 @@
   <a:extraClrSchemeLst/>
   <a:extLst>
     <a:ext uri="{05A4C25C-085E-4340-85A3-A5531E510DB2}">
-      <thm15:themeFamily xmlns:thm15="http://schemas.microsoft.com/office/thememl/2012/main" xmlns="" name="Office Theme" id="{62F939B6-93AF-4DB8-9C6B-D6C7DFDC589F}" vid="{4A3C46E8-61CC-4603-A589-7422A47A8E4A}"/>
+      <thm15:themeFamily xmlns="" xmlns:thm15="http://schemas.microsoft.com/office/thememl/2012/main" name="Office Theme" id="{62F939B6-93AF-4DB8-9C6B-D6C7DFDC589F}" vid="{4A3C46E8-61CC-4603-A589-7422A47A8E4A}"/>
     </a:ext>
   </a:extLst>
 </a:theme>

</xml_diff>